<commit_message>
Draft subsidence - groundwater  extraction.
</commit_message>
<xml_diff>
--- a/SubsidenceVMD/Readme.docx
+++ b/SubsidenceVMD/Readme.docx
@@ -5,9 +5,27 @@
     <w:p>
       <w:pPr>
         <w:jc w:val="center"/>
-      </w:pPr>
-      <w:r>
-        <w:t>Description of the model</w:t>
+        <w:rPr>
+          <w:b/>
+        </w:rPr>
+      </w:pPr>
+      <w:r>
+        <w:rPr>
+          <w:b/>
+        </w:rPr>
+        <w:t xml:space="preserve">Description of the </w:t>
+      </w:r>
+      <w:r>
+        <w:rPr>
+          <w:b/>
+        </w:rPr>
+        <w:t xml:space="preserve">Land Use and Subsidence </w:t>
+      </w:r>
+      <w:r>
+        <w:rPr>
+          <w:b/>
+        </w:rPr>
+        <w:t>model</w:t>
       </w:r>
     </w:p>
     <w:p>
@@ -19,7 +37,7 @@
         </w:numPr>
       </w:pPr>
       <w:r>
-        <w:t>Input</w:t>
+        <w:t>Agents</w:t>
       </w:r>
     </w:p>
     <w:p>
@@ -29,8 +47,14 @@
           <w:ilvl w:val="0"/>
           <w:numId w:val="2"/>
         </w:numPr>
-      </w:pPr>
-      <w:r>
+        <w:rPr>
+          <w:b/>
+        </w:rPr>
+      </w:pPr>
+      <w:r>
+        <w:rPr>
+          <w:b/>
+        </w:rPr>
         <w:t>Sluice gate</w:t>
       </w:r>
     </w:p>
@@ -38,11 +62,29 @@
       <w:pPr>
         <w:pStyle w:val="ListParagraph"/>
         <w:numPr>
+          <w:ilvl w:val="1"/>
+          <w:numId w:val="2"/>
+        </w:numPr>
+      </w:pPr>
+      <w:r>
+        <w:t>Location</w:t>
+      </w:r>
+    </w:p>
+    <w:p>
+      <w:pPr>
+        <w:pStyle w:val="ListParagraph"/>
+        <w:numPr>
           <w:ilvl w:val="0"/>
           <w:numId w:val="2"/>
         </w:numPr>
-      </w:pPr>
-      <w:r>
+        <w:rPr>
+          <w:b/>
+        </w:rPr>
+      </w:pPr>
+      <w:r>
+        <w:rPr>
+          <w:b/>
+        </w:rPr>
         <w:t xml:space="preserve">Pumper </w:t>
       </w:r>
     </w:p>
@@ -50,11 +92,50 @@
       <w:pPr>
         <w:pStyle w:val="ListParagraph"/>
         <w:numPr>
+          <w:ilvl w:val="1"/>
+          <w:numId w:val="2"/>
+        </w:numPr>
+      </w:pPr>
+      <w:r>
+        <w:t>Location</w:t>
+      </w:r>
+    </w:p>
+    <w:p>
+      <w:pPr>
+        <w:pStyle w:val="ListParagraph"/>
+        <w:numPr>
+          <w:ilvl w:val="1"/>
+          <w:numId w:val="2"/>
+        </w:numPr>
+      </w:pPr>
+      <w:r>
+        <w:t>Power (m3/day)</w:t>
+      </w:r>
+    </w:p>
+    <w:p>
+      <w:pPr>
+        <w:pStyle w:val="ListParagraph"/>
+        <w:numPr>
+          <w:ilvl w:val="1"/>
+          <w:numId w:val="2"/>
+        </w:numPr>
+      </w:pPr>
+    </w:p>
+    <w:p>
+      <w:pPr>
+        <w:pStyle w:val="ListParagraph"/>
+        <w:numPr>
           <w:ilvl w:val="0"/>
           <w:numId w:val="2"/>
         </w:numPr>
-      </w:pPr>
-      <w:r>
+        <w:rPr>
+          <w:b/>
+        </w:rPr>
+      </w:pPr>
+      <w:r>
+        <w:rPr>
+          <w:b/>
+        </w:rPr>
         <w:t>Lake</w:t>
       </w:r>
     </w:p>
@@ -62,24 +143,63 @@
       <w:pPr>
         <w:pStyle w:val="ListParagraph"/>
         <w:numPr>
+          <w:ilvl w:val="1"/>
+          <w:numId w:val="2"/>
+        </w:numPr>
+      </w:pPr>
+      <w:r>
+        <w:t>volume</w:t>
+      </w:r>
+    </w:p>
+    <w:p>
+      <w:pPr>
+        <w:pStyle w:val="ListParagraph"/>
+        <w:numPr>
           <w:ilvl w:val="0"/>
           <w:numId w:val="2"/>
         </w:numPr>
-      </w:pPr>
-      <w:proofErr w:type="spellStart"/>
-      <w:r>
-        <w:t>WaterVolume</w:t>
-      </w:r>
-      <w:proofErr w:type="spellEnd"/>
-      <w:r>
+        <w:rPr>
+          <w:b/>
+        </w:rPr>
+      </w:pPr>
+      <w:proofErr w:type="spellStart"/>
+      <w:r>
+        <w:rPr>
+          <w:b/>
+        </w:rPr>
+        <w:t>Ground</w:t>
+      </w:r>
+      <w:r>
+        <w:rPr>
+          <w:b/>
+        </w:rPr>
+        <w:t>Water</w:t>
+      </w:r>
+      <w:r>
+        <w:rPr>
+          <w:b/>
+        </w:rPr>
+        <w:t>Cell</w:t>
+      </w:r>
+      <w:proofErr w:type="spellEnd"/>
+      <w:r>
+        <w:rPr>
+          <w:b/>
+        </w:rPr>
         <w:t xml:space="preserve"> (</w:t>
       </w:r>
       <w:proofErr w:type="spellStart"/>
       <w:r>
+        <w:rPr>
+          <w:b/>
+        </w:rPr>
         <w:t>qh</w:t>
       </w:r>
       <w:proofErr w:type="spellEnd"/>
       <w:r>
+        <w:rPr>
+          <w:b/>
+        </w:rPr>
         <w:t>)</w:t>
       </w:r>
     </w:p>
@@ -91,26 +211,62 @@
           <w:numId w:val="2"/>
         </w:numPr>
       </w:pPr>
-      <w:r>
-        <w:t xml:space="preserve">Water volume = </w:t>
-      </w:r>
-      <w:r>
-        <w:t xml:space="preserve">Value </w:t>
-      </w:r>
-      <w:r>
-        <w:t>* 10^6</w:t>
-      </w:r>
-    </w:p>
-    <w:p>
-      <w:pPr>
-        <w:pStyle w:val="ListParagraph"/>
-        <w:numPr>
-          <w:ilvl w:val="1"/>
-          <w:numId w:val="2"/>
-        </w:numPr>
-      </w:pPr>
-      <w:r>
-        <w:t>Depth = value *10^6/pixel size ^2</w:t>
+      <w:proofErr w:type="spellStart"/>
+      <w:r>
+        <w:t>Water</w:t>
+      </w:r>
+      <w:r>
+        <w:t>V</w:t>
+      </w:r>
+      <w:r>
+        <w:t>olume</w:t>
+      </w:r>
+      <w:proofErr w:type="spellEnd"/>
+      <w:r>
+        <w:t xml:space="preserve"> = Value * 10^6</w:t>
+      </w:r>
+    </w:p>
+    <w:p>
+      <w:pPr>
+        <w:pStyle w:val="ListParagraph"/>
+        <w:numPr>
+          <w:ilvl w:val="1"/>
+          <w:numId w:val="2"/>
+        </w:numPr>
+      </w:pPr>
+      <w:proofErr w:type="spellStart"/>
+      <w:r>
+        <w:t>ground</w:t>
+      </w:r>
+      <w:r>
+        <w:t>Water</w:t>
+      </w:r>
+      <w:r>
+        <w:t>Depth</w:t>
+      </w:r>
+      <w:proofErr w:type="spellEnd"/>
+      <w:r>
+        <w:t xml:space="preserve"> = </w:t>
+      </w:r>
+      <w:r>
+        <w:t>Water volume</w:t>
+      </w:r>
+      <w:r>
+        <w:t>/</w:t>
+      </w:r>
+      <w:proofErr w:type="spellStart"/>
+      <w:r>
+        <w:t>pixel</w:t>
+      </w:r>
+      <w:r>
+        <w:t>_</w:t>
+      </w:r>
+      <w:r>
+        <w:t>size</w:t>
+      </w:r>
+      <w:proofErr w:type="spellEnd"/>
+      <w:r>
+        <w:t xml:space="preserve"> ^2</w:t>
       </w:r>
     </w:p>
     <w:p>
@@ -161,11 +317,84 @@
     </w:p>
     <w:p>
       <w:pPr>
+        <w:ind w:left="1440"/>
+        <w:rPr>
+          <w:b/>
+        </w:rPr>
+      </w:pPr>
+      <w:r>
+        <w:rPr>
+          <w:b/>
+        </w:rPr>
+        <w:t>Actions:</w:t>
+      </w:r>
+    </w:p>
+    <w:p>
+      <w:pPr>
+        <w:pStyle w:val="ListParagraph"/>
+        <w:numPr>
+          <w:ilvl w:val="1"/>
+          <w:numId w:val="2"/>
+        </w:numPr>
+      </w:pPr>
+      <w:proofErr w:type="spellStart"/>
+      <w:r>
+        <w:t>UpdateVo</w:t>
+      </w:r>
+      <w:r>
+        <w:t>lume</w:t>
+      </w:r>
+      <w:proofErr w:type="spellEnd"/>
+      <w:r>
+        <w:t>(</w:t>
+      </w:r>
+      <w:proofErr w:type="spellStart"/>
+      <w:r>
+        <w:t>waterExtracted</w:t>
+      </w:r>
+      <w:proofErr w:type="spellEnd"/>
+      <w:r>
+        <w:t xml:space="preserve">): Water volume - </w:t>
+      </w:r>
+      <w:proofErr w:type="spellStart"/>
+      <w:r>
+        <w:t>waterExtracted</w:t>
+      </w:r>
+      <w:proofErr w:type="spellEnd"/>
+    </w:p>
+    <w:p>
+      <w:pPr>
         <w:pStyle w:val="ListParagraph"/>
         <w:numPr>
           <w:ilvl w:val="0"/>
           <w:numId w:val="2"/>
         </w:numPr>
+        <w:rPr>
+          <w:b/>
+        </w:rPr>
+      </w:pPr>
+      <w:proofErr w:type="spellStart"/>
+      <w:r>
+        <w:rPr>
+          <w:b/>
+        </w:rPr>
+        <w:t>Land</w:t>
+      </w:r>
+      <w:r>
+        <w:rPr>
+          <w:b/>
+        </w:rPr>
+        <w:t>Cell</w:t>
+      </w:r>
+      <w:proofErr w:type="spellEnd"/>
+    </w:p>
+    <w:p>
+      <w:pPr>
+        <w:pStyle w:val="ListParagraph"/>
+        <w:numPr>
+          <w:ilvl w:val="1"/>
+          <w:numId w:val="2"/>
+        </w:numPr>
       </w:pPr>
       <w:proofErr w:type="spellStart"/>
       <w:r>
@@ -177,12 +406,339 @@
       <w:pPr>
         <w:pStyle w:val="ListParagraph"/>
         <w:numPr>
+          <w:ilvl w:val="1"/>
+          <w:numId w:val="2"/>
+        </w:numPr>
+      </w:pPr>
+      <w:r>
+        <w:t>Elevation</w:t>
+      </w:r>
+    </w:p>
+    <w:p>
+      <w:pPr>
+        <w:pStyle w:val="ListParagraph"/>
+        <w:numPr>
+          <w:ilvl w:val="1"/>
+          <w:numId w:val="2"/>
+        </w:numPr>
+      </w:pPr>
+      <w:proofErr w:type="spellStart"/>
+      <w:r>
+        <w:t>WaterVolume</w:t>
+      </w:r>
+      <w:proofErr w:type="spellEnd"/>
+    </w:p>
+    <w:p>
+      <w:pPr>
+        <w:pStyle w:val="ListParagraph"/>
+        <w:numPr>
+          <w:ilvl w:val="1"/>
+          <w:numId w:val="2"/>
+        </w:numPr>
+      </w:pPr>
+      <w:proofErr w:type="spellStart"/>
+      <w:r>
+        <w:t>groundWaterDepth</w:t>
+      </w:r>
+      <w:proofErr w:type="spellEnd"/>
+      <w:r>
+        <w:t xml:space="preserve"> (Water volume/</w:t>
+      </w:r>
+      <w:proofErr w:type="spellStart"/>
+      <w:r>
+        <w:t>pixel_size</w:t>
+      </w:r>
+      <w:proofErr w:type="spellEnd"/>
+      <w:r>
+        <w:t xml:space="preserve"> ^2)</w:t>
+      </w:r>
+    </w:p>
+    <w:p>
+      <w:pPr>
+        <w:pStyle w:val="ListParagraph"/>
+        <w:numPr>
+          <w:ilvl w:val="1"/>
+          <w:numId w:val="2"/>
+        </w:numPr>
+      </w:pPr>
+      <w:proofErr w:type="spellStart"/>
+      <w:r>
+        <w:t>WaterDemand</w:t>
+      </w:r>
+      <w:proofErr w:type="spellEnd"/>
+      <w:r>
+        <w:t xml:space="preserve"> </w:t>
+      </w:r>
+    </w:p>
+    <w:p>
+      <w:pPr>
+        <w:pStyle w:val="ListParagraph"/>
+        <w:numPr>
+          <w:ilvl w:val="1"/>
+          <w:numId w:val="2"/>
+        </w:numPr>
+      </w:pPr>
+      <w:proofErr w:type="spellStart"/>
+      <w:r>
+        <w:t>plantHealth</w:t>
+      </w:r>
+      <w:proofErr w:type="spellEnd"/>
+      <w:r>
+        <w:t>:</w:t>
+      </w:r>
+    </w:p>
+    <w:p>
+      <w:pPr>
+        <w:pStyle w:val="ListParagraph"/>
+        <w:numPr>
+          <w:ilvl w:val="1"/>
+          <w:numId w:val="2"/>
+        </w:numPr>
+      </w:pPr>
+      <w:proofErr w:type="spellStart"/>
+      <w:r>
+        <w:t>WaterExtracted</w:t>
+      </w:r>
+      <w:proofErr w:type="spellEnd"/>
+      <w:r>
+        <w:t xml:space="preserve">: </w:t>
+      </w:r>
+      <w:r>
+        <w:t xml:space="preserve">Water volume - </w:t>
+      </w:r>
+      <w:proofErr w:type="spellStart"/>
+      <w:r>
+        <w:t>waterExtracted</w:t>
+      </w:r>
+      <w:proofErr w:type="spellEnd"/>
+    </w:p>
+    <w:p>
+      <w:pPr>
+        <w:pStyle w:val="ListParagraph"/>
+        <w:numPr>
+          <w:ilvl w:val="1"/>
+          <w:numId w:val="2"/>
+        </w:numPr>
+      </w:pPr>
+      <w:proofErr w:type="spellStart"/>
+      <w:r>
+        <w:t>loseDepth</w:t>
+      </w:r>
+      <w:proofErr w:type="spellEnd"/>
+      <w:r>
+        <w:t>: groundwater extracted is converted to water depth lose (</w:t>
+      </w:r>
+      <w:proofErr w:type="spellStart"/>
+      <w:r>
+        <w:t>WaterExtracted</w:t>
+      </w:r>
+      <w:proofErr w:type="spellEnd"/>
+      <w:r>
+        <w:t>/</w:t>
+      </w:r>
+      <w:proofErr w:type="spellStart"/>
+      <w:r>
+        <w:t>pixelSize</w:t>
+      </w:r>
+      <w:proofErr w:type="spellEnd"/>
+      <w:r>
+        <w:t>)</w:t>
+      </w:r>
+    </w:p>
+    <w:p>
+      <w:pPr>
+        <w:pStyle w:val="ListParagraph"/>
+        <w:numPr>
+          <w:ilvl w:val="1"/>
+          <w:numId w:val="2"/>
+        </w:numPr>
+      </w:pPr>
+      <w:r>
+        <w:t>DEM</w:t>
+      </w:r>
+      <w:r>
+        <w:t xml:space="preserve"> </w:t>
+      </w:r>
+    </w:p>
+    <w:p>
+      <w:pPr>
+        <w:ind w:left="1440"/>
+        <w:rPr>
+          <w:b/>
+        </w:rPr>
+      </w:pPr>
+      <w:r>
+        <w:rPr>
+          <w:b/>
+        </w:rPr>
+        <w:t>actions:</w:t>
+      </w:r>
+    </w:p>
+    <w:p>
+      <w:pPr>
+        <w:pStyle w:val="ListParagraph"/>
+        <w:numPr>
+          <w:ilvl w:val="1"/>
+          <w:numId w:val="2"/>
+        </w:numPr>
+      </w:pPr>
+      <w:proofErr w:type="spellStart"/>
+      <w:r>
+        <w:t>cal</w:t>
+      </w:r>
+      <w:r>
+        <w:t>Water</w:t>
+      </w:r>
+      <w:proofErr w:type="spellEnd"/>
+      <w:r>
+        <w:t xml:space="preserve"> dema</w:t>
+      </w:r>
+      <w:r>
+        <w:t>nd</w:t>
+      </w:r>
+    </w:p>
+    <w:p>
+      <w:pPr>
+        <w:pStyle w:val="ListParagraph"/>
+        <w:numPr>
+          <w:ilvl w:val="1"/>
+          <w:numId w:val="2"/>
+        </w:numPr>
+      </w:pPr>
+      <w:r>
+        <w:t xml:space="preserve">Update </w:t>
+      </w:r>
+      <w:r>
+        <w:t>subsidence</w:t>
+      </w:r>
+      <w:r>
+        <w:t xml:space="preserve">: </w:t>
+      </w:r>
+    </w:p>
+    <w:p>
+      <w:pPr>
+        <w:pStyle w:val="ListParagraph"/>
+        <w:numPr>
+          <w:ilvl w:val="2"/>
+          <w:numId w:val="2"/>
+        </w:numPr>
+      </w:pPr>
+      <w:proofErr w:type="spellStart"/>
+      <w:r>
+        <w:t>init_level</w:t>
+      </w:r>
+      <w:proofErr w:type="spellEnd"/>
+      <w:r>
+        <w:t xml:space="preserve"> – </w:t>
+      </w:r>
+      <w:proofErr w:type="spellStart"/>
+      <w:r>
+        <w:t>loseDepth</w:t>
+      </w:r>
+      <w:proofErr w:type="spellEnd"/>
+    </w:p>
+    <w:p>
+      <w:pPr>
+        <w:pStyle w:val="ListParagraph"/>
+        <w:numPr>
+          <w:ilvl w:val="2"/>
+          <w:numId w:val="2"/>
+        </w:numPr>
+      </w:pPr>
+      <w:proofErr w:type="spellStart"/>
+      <w:r>
+        <w:t>WaterExtracted</w:t>
+      </w:r>
+      <w:proofErr w:type="spellEnd"/>
+      <w:r>
+        <w:t xml:space="preserve">: cumulative water extracted is calculated based on </w:t>
+      </w:r>
+      <w:proofErr w:type="spellStart"/>
+      <w:r>
+        <w:t>WaterExtracted</w:t>
+      </w:r>
+      <w:proofErr w:type="spellEnd"/>
+      <w:r>
+        <w:t xml:space="preserve"> +</w:t>
+      </w:r>
+      <w:proofErr w:type="spellStart"/>
+      <w:r>
+        <w:t>waterUsed</w:t>
+      </w:r>
+      <w:proofErr w:type="spellEnd"/>
+    </w:p>
+    <w:p>
+      <w:pPr>
+        <w:pStyle w:val="ListParagraph"/>
+        <w:numPr>
+          <w:ilvl w:val="2"/>
+          <w:numId w:val="2"/>
+        </w:numPr>
+      </w:pPr>
+      <w:proofErr w:type="spellStart"/>
+      <w:r>
+        <w:t>loseDepth</w:t>
+      </w:r>
+      <w:proofErr w:type="spellEnd"/>
+      <w:r>
+        <w:t xml:space="preserve">: </w:t>
+      </w:r>
+      <w:proofErr w:type="spellStart"/>
+      <w:r>
+        <w:t>WaterExtracted</w:t>
+      </w:r>
+      <w:proofErr w:type="spellEnd"/>
+      <w:r>
+        <w:t>/</w:t>
+      </w:r>
+      <w:proofErr w:type="spellStart"/>
+      <w:r>
+        <w:t>pixelSize</w:t>
+      </w:r>
+      <w:proofErr w:type="spellEnd"/>
+    </w:p>
+    <w:p>
+      <w:pPr>
+        <w:pStyle w:val="ListParagraph"/>
+        <w:numPr>
+          <w:ilvl w:val="2"/>
+          <w:numId w:val="2"/>
+        </w:numPr>
+      </w:pPr>
+      <w:r>
+        <w:t xml:space="preserve">DEM = DEM – </w:t>
+      </w:r>
+      <w:proofErr w:type="spellStart"/>
+      <w:r>
+        <w:t>loseDepth</w:t>
+      </w:r>
+      <w:proofErr w:type="spellEnd"/>
+    </w:p>
+    <w:p>
+      <w:pPr>
+        <w:pStyle w:val="ListParagraph"/>
+        <w:numPr>
           <w:ilvl w:val="0"/>
           <w:numId w:val="2"/>
         </w:numPr>
       </w:pPr>
-      <w:proofErr w:type="spellStart"/>
-      <w:r>
+    </w:p>
+    <w:p>
+      <w:pPr>
+        <w:pStyle w:val="ListParagraph"/>
+        <w:numPr>
+          <w:ilvl w:val="0"/>
+          <w:numId w:val="2"/>
+        </w:numPr>
+        <w:rPr>
+          <w:b/>
+        </w:rPr>
+      </w:pPr>
+      <w:proofErr w:type="spellStart"/>
+      <w:r>
+        <w:rPr>
+          <w:b/>
+        </w:rPr>
         <w:t>AEZ_Simple</w:t>
       </w:r>
       <w:proofErr w:type="spellEnd"/>
@@ -191,59 +747,41 @@
       <w:pPr>
         <w:pStyle w:val="ListParagraph"/>
         <w:numPr>
+          <w:ilvl w:val="1"/>
+          <w:numId w:val="2"/>
+        </w:numPr>
+      </w:pPr>
+      <w:r>
+        <w:t>Region</w:t>
+      </w:r>
+    </w:p>
+    <w:p>
+      <w:pPr>
+        <w:pStyle w:val="ListParagraph"/>
+        <w:ind w:left="2520"/>
+      </w:pPr>
+    </w:p>
+    <w:p>
+      <w:pPr>
+        <w:pStyle w:val="ListParagraph"/>
+        <w:numPr>
           <w:ilvl w:val="0"/>
           <w:numId w:val="2"/>
         </w:numPr>
-      </w:pPr>
-      <w:proofErr w:type="spellStart"/>
-      <w:r>
-        <w:t>GPlaySpace</w:t>
-      </w:r>
-      <w:proofErr w:type="spellEnd"/>
-    </w:p>
-    <w:p>
-      <w:pPr>
-        <w:pStyle w:val="ListParagraph"/>
-        <w:numPr>
-          <w:ilvl w:val="1"/>
-          <w:numId w:val="2"/>
-        </w:numPr>
-      </w:pPr>
-      <w:r>
-        <w:t xml:space="preserve">4 representative regions: 1 Coast of Tien Giang &amp; Long </w:t>
-      </w:r>
-      <w:proofErr w:type="gramStart"/>
-      <w:r>
-        <w:t>An;  2</w:t>
-      </w:r>
-      <w:proofErr w:type="gramEnd"/>
-      <w:r>
-        <w:t xml:space="preserve">: Ben Tre – Tra Vinh; 3: </w:t>
-      </w:r>
-      <w:proofErr w:type="spellStart"/>
-      <w:r>
-        <w:t>Soc</w:t>
-      </w:r>
-      <w:proofErr w:type="spellEnd"/>
-      <w:r>
-        <w:t xml:space="preserve"> Trang; 4 West coast – Ca Mau</w:t>
-      </w:r>
-    </w:p>
-    <w:p>
-      <w:pPr>
-        <w:pStyle w:val="ListParagraph"/>
-        <w:numPr>
-          <w:ilvl w:val="1"/>
-          <w:numId w:val="2"/>
-        </w:numPr>
-      </w:pPr>
-      <w:proofErr w:type="spellStart"/>
-      <w:r>
-        <w:t>Coresponding</w:t>
-      </w:r>
-      <w:proofErr w:type="spellEnd"/>
-      <w:r>
-        <w:t xml:space="preserve"> to 10x10 cells in Game play</w:t>
+        <w:rPr>
+          <w:b/>
+        </w:rPr>
+      </w:pPr>
+      <w:r>
+        <w:rPr>
+          <w:rFonts w:ascii="Consolas" w:hAnsi="Consolas"/>
+          <w:color w:val="000099"/>
+          <w:sz w:val="20"/>
+          <w:szCs w:val="20"/>
+          <w:shd w:val="clear" w:color="auto" w:fill="F0D8A8"/>
+        </w:rPr>
+        <w:lastRenderedPageBreak/>
+        <w:t>GPlayLand</w:t>
       </w:r>
       <w:bookmarkStart w:id="0" w:name="_GoBack"/>
       <w:bookmarkEnd w:id="0"/>
@@ -252,11 +790,137 @@
       <w:pPr>
         <w:pStyle w:val="ListParagraph"/>
         <w:numPr>
+          <w:ilvl w:val="1"/>
+          <w:numId w:val="2"/>
+        </w:numPr>
+      </w:pPr>
+      <w:r>
+        <w:t>4 representative regions: 1</w:t>
+      </w:r>
+      <w:r>
+        <w:t>:</w:t>
+      </w:r>
+      <w:r>
+        <w:t xml:space="preserve"> Coast of Tien Giang &amp; Long </w:t>
+      </w:r>
+      <w:proofErr w:type="gramStart"/>
+      <w:r>
+        <w:t>An;  2</w:t>
+      </w:r>
+      <w:proofErr w:type="gramEnd"/>
+      <w:r>
+        <w:t xml:space="preserve">: Ben Tre – Tra Vinh; 3: </w:t>
+      </w:r>
+      <w:proofErr w:type="spellStart"/>
+      <w:r>
+        <w:t>Soc</w:t>
+      </w:r>
+      <w:proofErr w:type="spellEnd"/>
+      <w:r>
+        <w:t xml:space="preserve"> Trang; 4 West coast – Ca Mau</w:t>
+      </w:r>
+    </w:p>
+    <w:p>
+      <w:pPr>
+        <w:pStyle w:val="ListParagraph"/>
+        <w:ind w:left="1800"/>
+      </w:pPr>
+      <w:r>
+        <w:t>Corresponding</w:t>
+      </w:r>
+      <w:r>
+        <w:t xml:space="preserve"> to 10x10 cells in Game play</w:t>
+      </w:r>
+      <w:r>
+        <w:t xml:space="preserve"> (scale 1:3000)</w:t>
+      </w:r>
+    </w:p>
+    <w:p>
+      <w:pPr>
+        <w:pStyle w:val="ListParagraph"/>
+        <w:numPr>
+          <w:ilvl w:val="1"/>
+          <w:numId w:val="2"/>
+        </w:numPr>
+      </w:pPr>
+      <w:r>
+        <w:t>Score</w:t>
+      </w:r>
+    </w:p>
+    <w:p>
+      <w:pPr>
+        <w:pStyle w:val="ListParagraph"/>
+        <w:numPr>
+          <w:ilvl w:val="1"/>
+          <w:numId w:val="2"/>
+        </w:numPr>
+      </w:pPr>
+      <w:r>
+        <w:t>Heath</w:t>
+      </w:r>
+    </w:p>
+    <w:p>
+      <w:pPr>
+        <w:pStyle w:val="ListParagraph"/>
+        <w:numPr>
+          <w:ilvl w:val="1"/>
+          <w:numId w:val="2"/>
+        </w:numPr>
+      </w:pPr>
+      <w:proofErr w:type="spellStart"/>
+      <w:r>
+        <w:t>totalTree</w:t>
+      </w:r>
+      <w:proofErr w:type="spellEnd"/>
+    </w:p>
+    <w:p>
+      <w:pPr>
+        <w:pStyle w:val="ListParagraph"/>
+        <w:numPr>
+          <w:ilvl w:val="1"/>
+          <w:numId w:val="2"/>
+        </w:numPr>
+      </w:pPr>
+      <w:proofErr w:type="spellStart"/>
+      <w:r>
+        <w:t>FreshwaterUsed</w:t>
+      </w:r>
+      <w:proofErr w:type="spellEnd"/>
+    </w:p>
+    <w:p>
+      <w:pPr>
+        <w:ind w:left="1440"/>
+        <w:rPr>
+          <w:b/>
+        </w:rPr>
+      </w:pPr>
+      <w:r>
+        <w:rPr>
+          <w:b/>
+        </w:rPr>
+        <w:t>Actions</w:t>
+      </w:r>
+    </w:p>
+    <w:p>
+      <w:pPr>
+        <w:ind w:left="1440"/>
+      </w:pPr>
+    </w:p>
+    <w:p>
+      <w:pPr>
+        <w:pStyle w:val="ListParagraph"/>
+        <w:numPr>
           <w:ilvl w:val="0"/>
           <w:numId w:val="2"/>
         </w:numPr>
-      </w:pPr>
-      <w:r>
+        <w:rPr>
+          <w:b/>
+        </w:rPr>
+      </w:pPr>
+      <w:r>
+        <w:rPr>
+          <w:b/>
+        </w:rPr>
         <w:t>DEM</w:t>
       </w:r>
     </w:p>
@@ -264,12 +928,81 @@
       <w:pPr>
         <w:pStyle w:val="ListParagraph"/>
         <w:numPr>
+          <w:ilvl w:val="1"/>
+          <w:numId w:val="2"/>
+        </w:numPr>
+      </w:pPr>
+      <w:r>
+        <w:t xml:space="preserve">Size </w:t>
+      </w:r>
+      <w:r>
+        <w:t>500x500m</w:t>
+      </w:r>
+    </w:p>
+    <w:p>
+      <w:pPr>
+        <w:pStyle w:val="ListParagraph"/>
+        <w:numPr>
+          <w:ilvl w:val="1"/>
+          <w:numId w:val="2"/>
+        </w:numPr>
+      </w:pPr>
+      <w:r>
+        <w:t>Elevation</w:t>
+      </w:r>
+      <w:r>
+        <w:t xml:space="preserve">: DEM </w:t>
+      </w:r>
+    </w:p>
+    <w:p>
+      <w:pPr>
+        <w:pStyle w:val="ListParagraph"/>
+        <w:numPr>
           <w:ilvl w:val="0"/>
           <w:numId w:val="2"/>
         </w:numPr>
       </w:pPr>
       <w:r>
         <w:t>Subsidence</w:t>
+      </w:r>
+    </w:p>
+    <w:p>
+      <w:pPr>
+        <w:pStyle w:val="ListParagraph"/>
+        <w:numPr>
+          <w:ilvl w:val="1"/>
+          <w:numId w:val="2"/>
+        </w:numPr>
+      </w:pPr>
+      <w:proofErr w:type="spellStart"/>
+      <w:r>
+        <w:t>Init_level</w:t>
+      </w:r>
+      <w:proofErr w:type="spellEnd"/>
+      <w:r>
+        <w:t>:</w:t>
+      </w:r>
+      <w:r>
+        <w:t xml:space="preserve"> </w:t>
+      </w:r>
+      <w:proofErr w:type="spellStart"/>
+      <w:r>
+        <w:t>Init</w:t>
+      </w:r>
+      <w:proofErr w:type="spellEnd"/>
+      <w:r>
+        <w:t xml:space="preserve"> with </w:t>
+      </w:r>
+      <w:r>
+        <w:t xml:space="preserve">subsidence in 2018 of </w:t>
+      </w:r>
+      <w:proofErr w:type="spellStart"/>
+      <w:r>
+        <w:t>Minderhood</w:t>
+      </w:r>
+      <w:proofErr w:type="spellEnd"/>
+      <w:r>
+        <w:t xml:space="preserve"> </w:t>
       </w:r>
     </w:p>
     <w:p>
@@ -306,10 +1039,195 @@
       <w:pPr>
         <w:pStyle w:val="ListParagraph"/>
         <w:numPr>
-          <w:ilvl w:val="1"/>
-          <w:numId w:val="1"/>
-        </w:numPr>
-      </w:pPr>
+          <w:ilvl w:val="0"/>
+          <w:numId w:val="2"/>
+        </w:numPr>
+      </w:pPr>
+      <w:proofErr w:type="spellStart"/>
+      <w:r>
+        <w:t>timeStep</w:t>
+      </w:r>
+      <w:proofErr w:type="spellEnd"/>
+      <w:r>
+        <w:t>: 1 year</w:t>
+      </w:r>
+      <w:r>
+        <w:t xml:space="preserve"> (</w:t>
+      </w:r>
+      <w:r>
+        <w:t xml:space="preserve">30s </w:t>
+      </w:r>
+      <w:r>
+        <w:t>in Game</w:t>
+      </w:r>
+      <w:r>
+        <w:t xml:space="preserve"> </w:t>
+      </w:r>
+      <w:r>
+        <w:t>play</w:t>
+      </w:r>
+      <w:r>
+        <w:t xml:space="preserve"> – Call step every 30s</w:t>
+      </w:r>
+      <w:r>
+        <w:t>)</w:t>
+      </w:r>
+    </w:p>
+    <w:p>
+      <w:pPr>
+        <w:pStyle w:val="ListParagraph"/>
+        <w:numPr>
+          <w:ilvl w:val="0"/>
+          <w:numId w:val="2"/>
+        </w:numPr>
+      </w:pPr>
+      <w:proofErr w:type="spellStart"/>
+      <w:r>
+        <w:t>timeExchange</w:t>
+      </w:r>
+      <w:proofErr w:type="spellEnd"/>
+      <w:r>
+        <w:t>: 30s</w:t>
+      </w:r>
+    </w:p>
+    <w:p>
+      <w:pPr>
+        <w:pStyle w:val="ListParagraph"/>
+        <w:numPr>
+          <w:ilvl w:val="0"/>
+          <w:numId w:val="2"/>
+        </w:numPr>
+      </w:pPr>
+      <w:proofErr w:type="spellStart"/>
+      <w:r>
+        <w:t>s</w:t>
+      </w:r>
+      <w:r>
+        <w:t>cale_Gplay</w:t>
+      </w:r>
+      <w:r>
+        <w:t>_GAMA</w:t>
+      </w:r>
+      <w:proofErr w:type="spellEnd"/>
+      <w:proofErr w:type="gramStart"/>
+      <w:r>
+        <w:t>”</w:t>
+      </w:r>
+      <w:r>
+        <w:t xml:space="preserve">  </w:t>
+      </w:r>
+      <w:r>
+        <w:t>1:3000</w:t>
+      </w:r>
+      <w:proofErr w:type="gramEnd"/>
+    </w:p>
+    <w:p>
+      <w:pPr>
+        <w:pStyle w:val="ListParagraph"/>
+        <w:numPr>
+          <w:ilvl w:val="0"/>
+          <w:numId w:val="2"/>
+        </w:numPr>
+      </w:pPr>
+      <w:proofErr w:type="spellStart"/>
+      <w:r>
+        <w:t>paraWaterUsedSluice</w:t>
+      </w:r>
+      <w:proofErr w:type="spellEnd"/>
+    </w:p>
+    <w:p>
+      <w:pPr>
+        <w:pStyle w:val="ListParagraph"/>
+        <w:numPr>
+          <w:ilvl w:val="0"/>
+          <w:numId w:val="2"/>
+        </w:numPr>
+      </w:pPr>
+      <w:proofErr w:type="spellStart"/>
+      <w:r>
+        <w:t>paraWaterUsedPumper</w:t>
+      </w:r>
+      <w:proofErr w:type="spellEnd"/>
+    </w:p>
+    <w:p>
+      <w:pPr>
+        <w:pStyle w:val="ListParagraph"/>
+        <w:numPr>
+          <w:ilvl w:val="0"/>
+          <w:numId w:val="2"/>
+        </w:numPr>
+      </w:pPr>
+      <w:proofErr w:type="spellStart"/>
+      <w:r>
+        <w:t>paraWaterUsedLake</w:t>
+      </w:r>
+      <w:proofErr w:type="spellEnd"/>
+    </w:p>
+    <w:p>
+      <w:pPr>
+        <w:pStyle w:val="ListParagraph"/>
+        <w:numPr>
+          <w:ilvl w:val="0"/>
+          <w:numId w:val="2"/>
+        </w:numPr>
+      </w:pPr>
+      <w:proofErr w:type="spellStart"/>
+      <w:r>
+        <w:t>lst</w:t>
+      </w:r>
+      <w:r>
+        <w:t>Sluicegate</w:t>
+      </w:r>
+      <w:proofErr w:type="spellEnd"/>
+      <w:r>
+        <w:t xml:space="preserve"> (</w:t>
+      </w:r>
+      <w:r>
+        <w:t>list object)</w:t>
+      </w:r>
+    </w:p>
+    <w:p>
+      <w:pPr>
+        <w:pStyle w:val="ListParagraph"/>
+        <w:numPr>
+          <w:ilvl w:val="0"/>
+          <w:numId w:val="2"/>
+        </w:numPr>
+      </w:pPr>
+      <w:proofErr w:type="spellStart"/>
+      <w:r>
+        <w:t>lst</w:t>
+      </w:r>
+      <w:r>
+        <w:t>Pumper</w:t>
+      </w:r>
+      <w:proofErr w:type="spellEnd"/>
+      <w:r>
+        <w:t xml:space="preserve"> (list object)</w:t>
+      </w:r>
+    </w:p>
+    <w:p>
+      <w:pPr>
+        <w:pStyle w:val="ListParagraph"/>
+        <w:numPr>
+          <w:ilvl w:val="0"/>
+          <w:numId w:val="2"/>
+        </w:numPr>
+      </w:pPr>
+      <w:proofErr w:type="spellStart"/>
+      <w:r>
+        <w:t>lst</w:t>
+      </w:r>
+      <w:r>
+        <w:t>La</w:t>
+      </w:r>
+      <w:r>
+        <w:t>ke</w:t>
+      </w:r>
+      <w:proofErr w:type="spellEnd"/>
+      <w:r>
+        <w:t xml:space="preserve"> (list object)</w:t>
+      </w:r>
     </w:p>
     <w:p>
       <w:pPr>
@@ -320,7 +1238,10 @@
         </w:numPr>
       </w:pPr>
       <w:r>
-        <w:t xml:space="preserve">Actions </w:t>
+        <w:t>Global</w:t>
+      </w:r>
+      <w:r>
+        <w:t xml:space="preserve"> actions</w:t>
       </w:r>
     </w:p>
     <w:p>
@@ -331,8 +1252,109 @@
           <w:numId w:val="1"/>
         </w:numPr>
       </w:pPr>
-      <w:r>
-        <w:t>Get parameter</w:t>
+      <w:proofErr w:type="spellStart"/>
+      <w:r>
+        <w:t>CalWaterUsed</w:t>
+      </w:r>
+      <w:proofErr w:type="spellEnd"/>
+      <w:r>
+        <w:t>.</w:t>
+      </w:r>
+    </w:p>
+    <w:p>
+      <w:pPr>
+        <w:pStyle w:val="ListParagraph"/>
+        <w:ind w:left="1440"/>
+      </w:pPr>
+      <w:r>
+        <w:t xml:space="preserve">- </w:t>
+      </w:r>
+      <w:r>
+        <w:t xml:space="preserve">calculate </w:t>
+      </w:r>
+      <w:r>
+        <w:t xml:space="preserve">total ground </w:t>
+      </w:r>
+      <w:r>
+        <w:t>water used per year</w:t>
+      </w:r>
+      <w:r>
+        <w:t>.</w:t>
+      </w:r>
+    </w:p>
+    <w:p>
+      <w:pPr>
+        <w:pStyle w:val="ListParagraph"/>
+        <w:ind w:left="1440"/>
+      </w:pPr>
+      <w:r>
+        <w:t xml:space="preserve">- </w:t>
+      </w:r>
+      <w:r>
+        <w:t xml:space="preserve">calculate </w:t>
+      </w:r>
+      <w:r>
+        <w:t xml:space="preserve">water </w:t>
+      </w:r>
+      <w:r>
+        <w:t xml:space="preserve">demand of </w:t>
+      </w:r>
+      <w:r>
+        <w:t>crop</w:t>
+      </w:r>
+      <w:r>
+        <w:t>s</w:t>
+      </w:r>
+      <w:r>
+        <w:t xml:space="preserve"> </w:t>
+      </w:r>
+      <w:r>
+        <w:t>(</w:t>
+      </w:r>
+      <w:proofErr w:type="spellStart"/>
+      <w:r>
+        <w:t>landuse</w:t>
+      </w:r>
+      <w:proofErr w:type="spellEnd"/>
+      <w:r>
+        <w:t xml:space="preserve">) </w:t>
+      </w:r>
+    </w:p>
+    <w:p>
+      <w:pPr>
+        <w:pStyle w:val="ListParagraph"/>
+        <w:ind w:left="1440"/>
+      </w:pPr>
+      <w:r>
+        <w:t xml:space="preserve">- </w:t>
+      </w:r>
+      <w:proofErr w:type="spellStart"/>
+      <w:r>
+        <w:t>groundWaterUsed</w:t>
+      </w:r>
+      <w:proofErr w:type="spellEnd"/>
+      <w:r>
+        <w:t xml:space="preserve"> (in</w:t>
+      </w:r>
+      <w:r>
+        <w:t xml:space="preserve"> </w:t>
+      </w:r>
+      <w:r>
+        <w:t xml:space="preserve">dry season) is </w:t>
+      </w:r>
+      <w:r>
+        <w:t xml:space="preserve">based </w:t>
+      </w:r>
+      <w:r>
+        <w:t xml:space="preserve">on number pumper, lakes, sluice, </w:t>
+      </w:r>
+      <w:proofErr w:type="spellStart"/>
+      <w:r>
+        <w:t>AEZ_simple</w:t>
+      </w:r>
+      <w:proofErr w:type="spellEnd"/>
+      <w:r>
+        <w:t xml:space="preserve"> region. The coastal AEZ lack of surface fresh water in the dry season.</w:t>
       </w:r>
     </w:p>
     <w:p>
@@ -345,11 +1367,75 @@
       </w:pPr>
       <w:proofErr w:type="spellStart"/>
       <w:r>
-        <w:t>CalWaterUsed</w:t>
-      </w:r>
-      <w:proofErr w:type="spellEnd"/>
-      <w:r>
-        <w:t>.</w:t>
+        <w:t>CalSubsidence</w:t>
+      </w:r>
+      <w:proofErr w:type="spellEnd"/>
+    </w:p>
+    <w:p>
+      <w:pPr>
+        <w:pStyle w:val="ListParagraph"/>
+        <w:numPr>
+          <w:ilvl w:val="1"/>
+          <w:numId w:val="1"/>
+        </w:numPr>
+      </w:pPr>
+      <w:r>
+        <w:t xml:space="preserve">Get </w:t>
+      </w:r>
+      <w:proofErr w:type="gramStart"/>
+      <w:r>
+        <w:t>parameter(</w:t>
+      </w:r>
+      <w:proofErr w:type="gramEnd"/>
+      <w:r>
+        <w:t>every 30s)</w:t>
+      </w:r>
+    </w:p>
+    <w:p>
+      <w:pPr>
+        <w:pStyle w:val="ListParagraph"/>
+        <w:ind w:left="540" w:firstLine="720"/>
+      </w:pPr>
+      <w:r>
+        <w:t>- list of objects</w:t>
+      </w:r>
+    </w:p>
+    <w:p>
+      <w:pPr>
+        <w:pStyle w:val="ListParagraph"/>
+        <w:numPr>
+          <w:ilvl w:val="1"/>
+          <w:numId w:val="1"/>
+        </w:numPr>
+      </w:pPr>
+      <w:proofErr w:type="spellStart"/>
+      <w:r>
+        <w:t>SendParameter</w:t>
+      </w:r>
+      <w:proofErr w:type="spellEnd"/>
+    </w:p>
+    <w:p>
+      <w:pPr>
+        <w:pStyle w:val="ListParagraph"/>
+        <w:numPr>
+          <w:ilvl w:val="1"/>
+          <w:numId w:val="4"/>
+        </w:numPr>
+      </w:pPr>
+      <w:r>
+        <w:t>List of object</w:t>
+      </w:r>
+    </w:p>
+    <w:p>
+      <w:pPr>
+        <w:pStyle w:val="ListParagraph"/>
+        <w:numPr>
+          <w:ilvl w:val="1"/>
+          <w:numId w:val="4"/>
+        </w:numPr>
+      </w:pPr>
+      <w:r>
+        <w:t>Score</w:t>
       </w:r>
     </w:p>
     <w:p>
@@ -357,37 +1443,12 @@
         <w:pStyle w:val="ListParagraph"/>
         <w:ind w:left="1440"/>
       </w:pPr>
-      <w:r>
-        <w:t xml:space="preserve">- </w:t>
-      </w:r>
-    </w:p>
-    <w:p>
-      <w:pPr>
-        <w:pStyle w:val="ListParagraph"/>
-        <w:numPr>
-          <w:ilvl w:val="1"/>
-          <w:numId w:val="1"/>
-        </w:numPr>
-      </w:pPr>
-      <w:proofErr w:type="spellStart"/>
-      <w:r>
-        <w:t>CalSubsidence</w:t>
-      </w:r>
-      <w:proofErr w:type="spellEnd"/>
-    </w:p>
-    <w:p>
-      <w:pPr>
-        <w:pStyle w:val="ListParagraph"/>
-        <w:numPr>
-          <w:ilvl w:val="1"/>
-          <w:numId w:val="1"/>
-        </w:numPr>
-      </w:pPr>
-      <w:proofErr w:type="spellStart"/>
-      <w:r>
-        <w:t>SendParam</w:t>
-      </w:r>
-      <w:proofErr w:type="spellEnd"/>
+    </w:p>
+    <w:p>
+      <w:pPr>
+        <w:pStyle w:val="ListParagraph"/>
+        <w:ind w:left="1440"/>
+      </w:pPr>
     </w:p>
     <w:p>
       <w:pPr>
@@ -413,7 +1474,7 @@
   <w:abstractNum w:abstractNumId="0" w15:restartNumberingAfterBreak="0">
     <w:nsid w:val="2D7B03EA"/>
     <w:multiLevelType w:val="hybridMultilevel"/>
-    <w:tmpl w:val="45A6555E"/>
+    <w:tmpl w:val="FEF20E60"/>
     <w:lvl w:ilvl="0" w:tplc="0409000F">
       <w:start w:val="1"/>
       <w:numFmt w:val="decimal"/>
@@ -444,7 +1505,7 @@
         <w:ind w:left="2160" w:hanging="180"/>
       </w:pPr>
     </w:lvl>
-    <w:lvl w:ilvl="3" w:tplc="0409000F" w:tentative="1">
+    <w:lvl w:ilvl="3" w:tplc="0409000F">
       <w:start w:val="1"/>
       <w:numFmt w:val="decimal"/>
       <w:lvlText w:val="%4."/>
@@ -527,7 +1588,7 @@
         <w:rFonts w:ascii="Courier New" w:hAnsi="Courier New" w:cs="Courier New" w:hint="default"/>
       </w:rPr>
     </w:lvl>
-    <w:lvl w:ilvl="2" w:tplc="04090005" w:tentative="1">
+    <w:lvl w:ilvl="2" w:tplc="04090005">
       <w:start w:val="1"/>
       <w:numFmt w:val="bullet"/>
       <w:lvlText w:val=""/>
@@ -539,7 +1600,7 @@
         <w:rFonts w:ascii="Wingdings" w:hAnsi="Wingdings" w:hint="default"/>
       </w:rPr>
     </w:lvl>
-    <w:lvl w:ilvl="3" w:tplc="04090001" w:tentative="1">
+    <w:lvl w:ilvl="3" w:tplc="04090001">
       <w:start w:val="1"/>
       <w:numFmt w:val="bullet"/>
       <w:lvlText w:val=""/>
@@ -722,6 +1783,98 @@
       <w:rPr>
         <w:rFonts w:ascii="Wingdings" w:hAnsi="Wingdings" w:hint="default"/>
       </w:rPr>
+    </w:lvl>
+  </w:abstractNum>
+  <w:abstractNum w:abstractNumId="3" w15:restartNumberingAfterBreak="0">
+    <w:nsid w:val="6A9F3049"/>
+    <w:multiLevelType w:val="hybridMultilevel"/>
+    <w:tmpl w:val="3C18C050"/>
+    <w:lvl w:ilvl="0" w:tplc="0409000F">
+      <w:start w:val="1"/>
+      <w:numFmt w:val="decimal"/>
+      <w:lvlText w:val="%1."/>
+      <w:lvlJc w:val="left"/>
+      <w:pPr>
+        <w:ind w:left="720" w:hanging="360"/>
+      </w:pPr>
+      <w:rPr>
+        <w:rFonts w:hint="default"/>
+      </w:rPr>
+    </w:lvl>
+    <w:lvl w:ilvl="1" w:tplc="F9444D4C">
+      <w:start w:val="1"/>
+      <w:numFmt w:val="bullet"/>
+      <w:lvlText w:val="-"/>
+      <w:lvlJc w:val="left"/>
+      <w:pPr>
+        <w:ind w:left="1440" w:hanging="360"/>
+      </w:pPr>
+      <w:rPr>
+        <w:rFonts w:ascii="Calibri" w:eastAsiaTheme="minorHAnsi" w:hAnsi="Calibri" w:cs="Calibri" w:hint="default"/>
+      </w:rPr>
+    </w:lvl>
+    <w:lvl w:ilvl="2" w:tplc="0409001B">
+      <w:start w:val="1"/>
+      <w:numFmt w:val="lowerRoman"/>
+      <w:lvlText w:val="%3."/>
+      <w:lvlJc w:val="right"/>
+      <w:pPr>
+        <w:ind w:left="2160" w:hanging="180"/>
+      </w:pPr>
+    </w:lvl>
+    <w:lvl w:ilvl="3" w:tplc="0409000F">
+      <w:start w:val="1"/>
+      <w:numFmt w:val="decimal"/>
+      <w:lvlText w:val="%4."/>
+      <w:lvlJc w:val="left"/>
+      <w:pPr>
+        <w:ind w:left="2880" w:hanging="360"/>
+      </w:pPr>
+    </w:lvl>
+    <w:lvl w:ilvl="4" w:tplc="04090019" w:tentative="1">
+      <w:start w:val="1"/>
+      <w:numFmt w:val="lowerLetter"/>
+      <w:lvlText w:val="%5."/>
+      <w:lvlJc w:val="left"/>
+      <w:pPr>
+        <w:ind w:left="3600" w:hanging="360"/>
+      </w:pPr>
+    </w:lvl>
+    <w:lvl w:ilvl="5" w:tplc="0409001B" w:tentative="1">
+      <w:start w:val="1"/>
+      <w:numFmt w:val="lowerRoman"/>
+      <w:lvlText w:val="%6."/>
+      <w:lvlJc w:val="right"/>
+      <w:pPr>
+        <w:ind w:left="4320" w:hanging="180"/>
+      </w:pPr>
+    </w:lvl>
+    <w:lvl w:ilvl="6" w:tplc="0409000F" w:tentative="1">
+      <w:start w:val="1"/>
+      <w:numFmt w:val="decimal"/>
+      <w:lvlText w:val="%7."/>
+      <w:lvlJc w:val="left"/>
+      <w:pPr>
+        <w:ind w:left="5040" w:hanging="360"/>
+      </w:pPr>
+    </w:lvl>
+    <w:lvl w:ilvl="7" w:tplc="04090019" w:tentative="1">
+      <w:start w:val="1"/>
+      <w:numFmt w:val="lowerLetter"/>
+      <w:lvlText w:val="%8."/>
+      <w:lvlJc w:val="left"/>
+      <w:pPr>
+        <w:ind w:left="5760" w:hanging="360"/>
+      </w:pPr>
+    </w:lvl>
+    <w:lvl w:ilvl="8" w:tplc="0409001B" w:tentative="1">
+      <w:start w:val="1"/>
+      <w:numFmt w:val="lowerRoman"/>
+      <w:lvlText w:val="%9."/>
+      <w:lvlJc w:val="right"/>
+      <w:pPr>
+        <w:ind w:left="6480" w:hanging="180"/>
+      </w:pPr>
     </w:lvl>
   </w:abstractNum>
   <w:num w:numId="1">
@@ -732,6 +1885,9 @@
   </w:num>
   <w:num w:numId="3">
     <w:abstractNumId w:val="2"/>
+  </w:num>
+  <w:num w:numId="4">
+    <w:abstractNumId w:val="3"/>
   </w:num>
 </w:numbering>
 </file>

</xml_diff>

<commit_message>
update subsidence in Gameplay zone
</commit_message>
<xml_diff>
--- a/SubsidenceVMD/Readme.docx
+++ b/SubsidenceVMD/Readme.docx
@@ -108,6 +108,28 @@
           <w:numId w:val="2"/>
         </w:numPr>
       </w:pPr>
+      <w:proofErr w:type="gramStart"/>
+      <w:r>
+        <w:t>Aquifer(</w:t>
+      </w:r>
+      <w:proofErr w:type="spellStart"/>
+      <w:proofErr w:type="gramEnd"/>
+      <w:r>
+        <w:t>qh</w:t>
+      </w:r>
+      <w:proofErr w:type="spellEnd"/>
+      <w:r>
+        <w:t xml:space="preserve">, qp3): </w:t>
+      </w:r>
+    </w:p>
+    <w:p>
+      <w:pPr>
+        <w:pStyle w:val="ListParagraph"/>
+        <w:numPr>
+          <w:ilvl w:val="1"/>
+          <w:numId w:val="2"/>
+        </w:numPr>
+      </w:pPr>
       <w:r>
         <w:t>Power (m3/day)</w:t>
       </w:r>
@@ -115,11 +137,54 @@
     <w:p>
       <w:pPr>
         <w:pStyle w:val="ListParagraph"/>
-        <w:numPr>
-          <w:ilvl w:val="1"/>
-          <w:numId w:val="2"/>
-        </w:numPr>
-      </w:pPr>
+        <w:ind w:left="1800"/>
+      </w:pPr>
+      <w:r>
+        <w:t>reflex</w:t>
+      </w:r>
+      <w:r>
+        <w:t>:</w:t>
+      </w:r>
+    </w:p>
+    <w:p>
+      <w:pPr>
+        <w:pStyle w:val="ListParagraph"/>
+        <w:numPr>
+          <w:ilvl w:val="2"/>
+          <w:numId w:val="2"/>
+        </w:numPr>
+      </w:pPr>
+      <w:r>
+        <w:t xml:space="preserve">If Pumper is located in a </w:t>
+      </w:r>
+      <w:proofErr w:type="spellStart"/>
+      <w:r>
+        <w:t>non_water</w:t>
+      </w:r>
+      <w:proofErr w:type="spellEnd"/>
+      <w:r>
+        <w:t xml:space="preserve"> of </w:t>
+      </w:r>
+      <w:proofErr w:type="spellStart"/>
+      <w:r>
+        <w:t>qh</w:t>
+      </w:r>
+      <w:proofErr w:type="spellEnd"/>
+      <w:r>
+        <w:t xml:space="preserve"> aquifer, it should take water in qp3, subsidence rate is higher. </w:t>
+      </w:r>
+    </w:p>
+    <w:p>
+      <w:pPr>
+        <w:pStyle w:val="ListParagraph"/>
+        <w:ind w:left="2520"/>
+      </w:pPr>
+      <w:r>
+        <w:tab/>
+      </w:r>
+      <w:r>
+        <w:tab/>
+      </w:r>
     </w:p>
     <w:p>
       <w:pPr>
@@ -608,8 +673,6 @@
           <w:numId w:val="2"/>
         </w:numPr>
       </w:pPr>
-      <w:bookmarkStart w:id="0" w:name="_GoBack"/>
-      <w:bookmarkEnd w:id="0"/>
     </w:p>
     <w:p>
       <w:pPr>
@@ -723,10 +786,7 @@
       </w:r>
       <w:proofErr w:type="spellEnd"/>
       <w:r>
-        <w:t xml:space="preserve"> </w:t>
-      </w:r>
-      <w:r>
-        <w:t>–</w:t>
+        <w:t xml:space="preserve"> –</w:t>
       </w:r>
       <w:proofErr w:type="spellStart"/>
       <w:r>
@@ -754,6 +814,7 @@
         </w:numPr>
       </w:pPr>
       <w:r>
+        <w:lastRenderedPageBreak/>
         <w:t xml:space="preserve">DEM = DEM – </w:t>
       </w:r>
       <w:proofErr w:type="spellStart"/>
@@ -1081,283 +1142,7 @@
           <w:numId w:val="2"/>
         </w:numPr>
       </w:pPr>
-      <w:r>
-        <w:t>Subsidence</w:t>
-      </w:r>
-    </w:p>
-    <w:p>
-      <w:pPr>
-        <w:pStyle w:val="ListParagraph"/>
-        <w:numPr>
-          <w:ilvl w:val="1"/>
-          <w:numId w:val="2"/>
-        </w:numPr>
-      </w:pPr>
-      <w:proofErr w:type="spellStart"/>
-      <w:r>
-        <w:t>Init_level</w:t>
-      </w:r>
-      <w:proofErr w:type="spellEnd"/>
-      <w:r>
-        <w:t>:</w:t>
-      </w:r>
-      <w:r>
-        <w:t xml:space="preserve"> </w:t>
-      </w:r>
-      <w:proofErr w:type="spellStart"/>
-      <w:r>
-        <w:t>Init</w:t>
-      </w:r>
-      <w:proofErr w:type="spellEnd"/>
-      <w:r>
-        <w:t xml:space="preserve"> with </w:t>
-      </w:r>
-      <w:r>
-        <w:t xml:space="preserve">subsidence in 2018 of </w:t>
-      </w:r>
-      <w:proofErr w:type="spellStart"/>
-      <w:r>
-        <w:t>Minderhood</w:t>
-      </w:r>
-      <w:proofErr w:type="spellEnd"/>
-      <w:r>
-        <w:t xml:space="preserve"> </w:t>
-      </w:r>
-    </w:p>
-    <w:p>
-      <w:pPr>
-        <w:pStyle w:val="ListParagraph"/>
-        <w:numPr>
-          <w:ilvl w:val="0"/>
-          <w:numId w:val="2"/>
-        </w:numPr>
-      </w:pPr>
-      <w:r>
-        <w:t>Flood</w:t>
-      </w:r>
-    </w:p>
-    <w:p>
-      <w:pPr>
-        <w:pStyle w:val="ListParagraph"/>
-        <w:ind w:left="1080"/>
-      </w:pPr>
-    </w:p>
-    <w:p>
-      <w:pPr>
-        <w:pStyle w:val="ListParagraph"/>
-        <w:numPr>
-          <w:ilvl w:val="0"/>
-          <w:numId w:val="1"/>
-        </w:numPr>
-      </w:pPr>
-      <w:r>
-        <w:t>Parameters</w:t>
-      </w:r>
-    </w:p>
-    <w:p>
-      <w:pPr>
-        <w:pStyle w:val="ListParagraph"/>
-        <w:numPr>
-          <w:ilvl w:val="0"/>
-          <w:numId w:val="2"/>
-        </w:numPr>
-      </w:pPr>
-      <w:proofErr w:type="spellStart"/>
-      <w:r>
-        <w:t>timeStep</w:t>
-      </w:r>
-      <w:proofErr w:type="spellEnd"/>
-      <w:r>
-        <w:t>: 1 year</w:t>
-      </w:r>
-      <w:r>
-        <w:t xml:space="preserve"> (</w:t>
-      </w:r>
-      <w:r>
-        <w:t xml:space="preserve">30s </w:t>
-      </w:r>
-      <w:r>
-        <w:t>in Game</w:t>
-      </w:r>
-      <w:r>
-        <w:t xml:space="preserve"> </w:t>
-      </w:r>
-      <w:r>
-        <w:t>play</w:t>
-      </w:r>
-      <w:r>
-        <w:t xml:space="preserve"> – Call step every 30s</w:t>
-      </w:r>
-      <w:r>
-        <w:t>)</w:t>
-      </w:r>
-    </w:p>
-    <w:p>
-      <w:pPr>
-        <w:pStyle w:val="ListParagraph"/>
-        <w:numPr>
-          <w:ilvl w:val="0"/>
-          <w:numId w:val="2"/>
-        </w:numPr>
-      </w:pPr>
-      <w:proofErr w:type="spellStart"/>
-      <w:r>
-        <w:t>timeExchange</w:t>
-      </w:r>
-      <w:proofErr w:type="spellEnd"/>
-      <w:r>
-        <w:t>: 30s</w:t>
-      </w:r>
-    </w:p>
-    <w:p>
-      <w:pPr>
-        <w:pStyle w:val="ListParagraph"/>
-        <w:numPr>
-          <w:ilvl w:val="0"/>
-          <w:numId w:val="2"/>
-        </w:numPr>
-      </w:pPr>
-      <w:proofErr w:type="spellStart"/>
-      <w:r>
-        <w:t>s</w:t>
-      </w:r>
-      <w:r>
-        <w:t>cale_Gplay</w:t>
-      </w:r>
-      <w:r>
-        <w:t>_GAMA</w:t>
-      </w:r>
-      <w:proofErr w:type="spellEnd"/>
-      <w:proofErr w:type="gramStart"/>
-      <w:r>
-        <w:t>”</w:t>
-      </w:r>
-      <w:r>
-        <w:t xml:space="preserve">  </w:t>
-      </w:r>
-      <w:r>
-        <w:t>1:3000</w:t>
-      </w:r>
-      <w:proofErr w:type="gramEnd"/>
-    </w:p>
-    <w:p>
-      <w:pPr>
-        <w:pStyle w:val="ListParagraph"/>
-        <w:numPr>
-          <w:ilvl w:val="0"/>
-          <w:numId w:val="2"/>
-        </w:numPr>
-      </w:pPr>
-      <w:proofErr w:type="spellStart"/>
-      <w:r>
-        <w:t>paraWaterUsedSluice</w:t>
-      </w:r>
-      <w:proofErr w:type="spellEnd"/>
-    </w:p>
-    <w:p>
-      <w:pPr>
-        <w:pStyle w:val="ListParagraph"/>
-        <w:numPr>
-          <w:ilvl w:val="0"/>
-          <w:numId w:val="2"/>
-        </w:numPr>
-      </w:pPr>
-      <w:proofErr w:type="spellStart"/>
-      <w:r>
-        <w:t>paraWaterUsedPumper</w:t>
-      </w:r>
-      <w:proofErr w:type="spellEnd"/>
-    </w:p>
-    <w:p>
-      <w:pPr>
-        <w:pStyle w:val="ListParagraph"/>
-        <w:numPr>
-          <w:ilvl w:val="0"/>
-          <w:numId w:val="2"/>
-        </w:numPr>
-      </w:pPr>
-      <w:proofErr w:type="spellStart"/>
-      <w:r>
-        <w:t>paraWaterUsedLake</w:t>
-      </w:r>
-      <w:proofErr w:type="spellEnd"/>
-    </w:p>
-    <w:p>
-      <w:pPr>
-        <w:pStyle w:val="ListParagraph"/>
-        <w:numPr>
-          <w:ilvl w:val="0"/>
-          <w:numId w:val="2"/>
-        </w:numPr>
-      </w:pPr>
-      <w:proofErr w:type="spellStart"/>
-      <w:r>
-        <w:t>lst</w:t>
-      </w:r>
-      <w:r>
-        <w:t>Sluicegate</w:t>
-      </w:r>
-      <w:proofErr w:type="spellEnd"/>
-      <w:r>
-        <w:t xml:space="preserve"> (</w:t>
-      </w:r>
-      <w:r>
-        <w:t>list object)</w:t>
-      </w:r>
-    </w:p>
-    <w:p>
-      <w:pPr>
-        <w:pStyle w:val="ListParagraph"/>
-        <w:numPr>
-          <w:ilvl w:val="0"/>
-          <w:numId w:val="2"/>
-        </w:numPr>
-      </w:pPr>
-      <w:proofErr w:type="spellStart"/>
-      <w:r>
-        <w:t>lst</w:t>
-      </w:r>
-      <w:r>
-        <w:t>Pumper</w:t>
-      </w:r>
-      <w:proofErr w:type="spellEnd"/>
-      <w:r>
-        <w:t xml:space="preserve"> (list object)</w:t>
-      </w:r>
-    </w:p>
-    <w:p>
-      <w:pPr>
-        <w:pStyle w:val="ListParagraph"/>
-        <w:numPr>
-          <w:ilvl w:val="0"/>
-          <w:numId w:val="2"/>
-        </w:numPr>
-      </w:pPr>
-      <w:proofErr w:type="spellStart"/>
-      <w:r>
-        <w:t>lst</w:t>
-      </w:r>
-      <w:r>
-        <w:t>La</w:t>
-      </w:r>
-      <w:r>
-        <w:t>ke</w:t>
-      </w:r>
-      <w:proofErr w:type="spellEnd"/>
-      <w:r>
-        <w:t xml:space="preserve"> (list object)</w:t>
-      </w:r>
-    </w:p>
-    <w:p>
-      <w:pPr>
-        <w:pStyle w:val="ListParagraph"/>
-        <w:numPr>
-          <w:ilvl w:val="0"/>
-          <w:numId w:val="2"/>
-        </w:numPr>
-      </w:pPr>
-      <w:proofErr w:type="spellStart"/>
-      <w:proofErr w:type="gramStart"/>
+      <w:proofErr w:type="spellStart"/>
       <w:r>
         <w:rPr>
           <w:rFonts w:ascii="Consolas" w:hAnsi="Consolas"/>
@@ -1366,6 +1151,352 @@
           <w:szCs w:val="20"/>
           <w:shd w:val="clear" w:color="auto" w:fill="F0D8A8"/>
         </w:rPr>
+        <w:t>SubsidenceCell</w:t>
+      </w:r>
+      <w:proofErr w:type="spellEnd"/>
+    </w:p>
+    <w:p>
+      <w:pPr>
+        <w:pStyle w:val="ListParagraph"/>
+        <w:numPr>
+          <w:ilvl w:val="1"/>
+          <w:numId w:val="2"/>
+        </w:numPr>
+      </w:pPr>
+      <w:r>
+        <w:t>Elevation &lt;- DEM</w:t>
+      </w:r>
+    </w:p>
+    <w:p>
+      <w:pPr>
+        <w:pStyle w:val="ListParagraph"/>
+        <w:numPr>
+          <w:ilvl w:val="1"/>
+          <w:numId w:val="2"/>
+        </w:numPr>
+      </w:pPr>
+      <w:proofErr w:type="spellStart"/>
+      <w:r>
+        <w:t>Init_level</w:t>
+      </w:r>
+      <w:proofErr w:type="spellEnd"/>
+      <w:r>
+        <w:t>:</w:t>
+      </w:r>
+      <w:r>
+        <w:t xml:space="preserve"> </w:t>
+      </w:r>
+      <w:proofErr w:type="spellStart"/>
+      <w:r>
+        <w:t>Init</w:t>
+      </w:r>
+      <w:proofErr w:type="spellEnd"/>
+      <w:r>
+        <w:t xml:space="preserve"> with </w:t>
+      </w:r>
+      <w:r>
+        <w:t xml:space="preserve">subsidence in 2018 of </w:t>
+      </w:r>
+      <w:proofErr w:type="spellStart"/>
+      <w:r>
+        <w:t>Minderhood</w:t>
+      </w:r>
+      <w:proofErr w:type="spellEnd"/>
+      <w:r>
+        <w:t xml:space="preserve"> </w:t>
+      </w:r>
+    </w:p>
+    <w:p>
+      <w:pPr>
+        <w:pStyle w:val="ListParagraph"/>
+        <w:numPr>
+          <w:ilvl w:val="0"/>
+          <w:numId w:val="2"/>
+        </w:numPr>
+      </w:pPr>
+      <w:proofErr w:type="spellStart"/>
+      <w:r>
+        <w:rPr>
+          <w:rFonts w:ascii="Consolas" w:hAnsi="Consolas"/>
+          <w:color w:val="000099"/>
+          <w:sz w:val="20"/>
+          <w:szCs w:val="20"/>
+          <w:shd w:val="clear" w:color="auto" w:fill="F0D8A8"/>
+        </w:rPr>
+        <w:t>AquiferQHCell</w:t>
+      </w:r>
+      <w:proofErr w:type="spellEnd"/>
+    </w:p>
+    <w:p>
+      <w:pPr>
+        <w:pStyle w:val="ListParagraph"/>
+        <w:numPr>
+          <w:ilvl w:val="0"/>
+          <w:numId w:val="2"/>
+        </w:numPr>
+      </w:pPr>
+    </w:p>
+    <w:p>
+      <w:pPr>
+        <w:pStyle w:val="ListParagraph"/>
+        <w:numPr>
+          <w:ilvl w:val="0"/>
+          <w:numId w:val="2"/>
+        </w:numPr>
+      </w:pPr>
+      <w:r>
+        <w:rPr>
+          <w:rFonts w:ascii="Consolas" w:hAnsi="Consolas"/>
+          <w:color w:val="000099"/>
+          <w:sz w:val="20"/>
+          <w:szCs w:val="20"/>
+          <w:shd w:val="clear" w:color="auto" w:fill="F0D8A8"/>
+        </w:rPr>
+        <w:t>AquiferQP3</w:t>
+      </w:r>
+      <w:bookmarkStart w:id="0" w:name="_GoBack"/>
+      <w:bookmarkEnd w:id="0"/>
+      <w:r>
+        <w:rPr>
+          <w:rFonts w:ascii="Consolas" w:hAnsi="Consolas"/>
+          <w:color w:val="000099"/>
+          <w:sz w:val="20"/>
+          <w:szCs w:val="20"/>
+          <w:shd w:val="clear" w:color="auto" w:fill="F0D8A8"/>
+        </w:rPr>
+        <w:t>Cell</w:t>
+      </w:r>
+    </w:p>
+    <w:p>
+      <w:pPr>
+        <w:pStyle w:val="ListParagraph"/>
+        <w:ind w:left="1080"/>
+      </w:pPr>
+    </w:p>
+    <w:p>
+      <w:pPr>
+        <w:pStyle w:val="ListParagraph"/>
+        <w:numPr>
+          <w:ilvl w:val="0"/>
+          <w:numId w:val="1"/>
+        </w:numPr>
+      </w:pPr>
+      <w:r>
+        <w:t>Parameters</w:t>
+      </w:r>
+    </w:p>
+    <w:p>
+      <w:pPr>
+        <w:pStyle w:val="ListParagraph"/>
+        <w:numPr>
+          <w:ilvl w:val="0"/>
+          <w:numId w:val="2"/>
+        </w:numPr>
+      </w:pPr>
+      <w:proofErr w:type="spellStart"/>
+      <w:r>
+        <w:t>timeStep</w:t>
+      </w:r>
+      <w:proofErr w:type="spellEnd"/>
+      <w:r>
+        <w:t>: 1 year</w:t>
+      </w:r>
+      <w:r>
+        <w:t xml:space="preserve"> (</w:t>
+      </w:r>
+      <w:r>
+        <w:t xml:space="preserve">30s </w:t>
+      </w:r>
+      <w:r>
+        <w:t>in Game</w:t>
+      </w:r>
+      <w:r>
+        <w:t xml:space="preserve"> </w:t>
+      </w:r>
+      <w:r>
+        <w:t>play</w:t>
+      </w:r>
+      <w:r>
+        <w:t xml:space="preserve"> – Call step every 30s</w:t>
+      </w:r>
+      <w:r>
+        <w:t>)</w:t>
+      </w:r>
+    </w:p>
+    <w:p>
+      <w:pPr>
+        <w:pStyle w:val="ListParagraph"/>
+        <w:numPr>
+          <w:ilvl w:val="0"/>
+          <w:numId w:val="2"/>
+        </w:numPr>
+      </w:pPr>
+      <w:proofErr w:type="spellStart"/>
+      <w:r>
+        <w:t>timeExchange</w:t>
+      </w:r>
+      <w:proofErr w:type="spellEnd"/>
+      <w:r>
+        <w:t>: 30s</w:t>
+      </w:r>
+    </w:p>
+    <w:p>
+      <w:pPr>
+        <w:pStyle w:val="ListParagraph"/>
+        <w:numPr>
+          <w:ilvl w:val="0"/>
+          <w:numId w:val="2"/>
+        </w:numPr>
+      </w:pPr>
+      <w:proofErr w:type="spellStart"/>
+      <w:r>
+        <w:t>s</w:t>
+      </w:r>
+      <w:r>
+        <w:t>cale_Gplay</w:t>
+      </w:r>
+      <w:r>
+        <w:t>_GAMA</w:t>
+      </w:r>
+      <w:proofErr w:type="spellEnd"/>
+      <w:proofErr w:type="gramStart"/>
+      <w:r>
+        <w:t>”</w:t>
+      </w:r>
+      <w:r>
+        <w:t xml:space="preserve">  </w:t>
+      </w:r>
+      <w:r>
+        <w:t>1:3000</w:t>
+      </w:r>
+      <w:proofErr w:type="gramEnd"/>
+    </w:p>
+    <w:p>
+      <w:pPr>
+        <w:pStyle w:val="ListParagraph"/>
+        <w:numPr>
+          <w:ilvl w:val="0"/>
+          <w:numId w:val="2"/>
+        </w:numPr>
+      </w:pPr>
+      <w:proofErr w:type="spellStart"/>
+      <w:r>
+        <w:t>paraWaterUsedSluice</w:t>
+      </w:r>
+      <w:proofErr w:type="spellEnd"/>
+    </w:p>
+    <w:p>
+      <w:pPr>
+        <w:pStyle w:val="ListParagraph"/>
+        <w:numPr>
+          <w:ilvl w:val="0"/>
+          <w:numId w:val="2"/>
+        </w:numPr>
+      </w:pPr>
+      <w:proofErr w:type="spellStart"/>
+      <w:r>
+        <w:t>paraWaterUsedPumper</w:t>
+      </w:r>
+      <w:proofErr w:type="spellEnd"/>
+    </w:p>
+    <w:p>
+      <w:pPr>
+        <w:pStyle w:val="ListParagraph"/>
+        <w:numPr>
+          <w:ilvl w:val="0"/>
+          <w:numId w:val="2"/>
+        </w:numPr>
+      </w:pPr>
+      <w:proofErr w:type="spellStart"/>
+      <w:r>
+        <w:t>paraWaterUsedLake</w:t>
+      </w:r>
+      <w:proofErr w:type="spellEnd"/>
+    </w:p>
+    <w:p>
+      <w:pPr>
+        <w:pStyle w:val="ListParagraph"/>
+        <w:numPr>
+          <w:ilvl w:val="0"/>
+          <w:numId w:val="2"/>
+        </w:numPr>
+      </w:pPr>
+      <w:proofErr w:type="spellStart"/>
+      <w:r>
+        <w:t>lst</w:t>
+      </w:r>
+      <w:r>
+        <w:t>Sluicegate</w:t>
+      </w:r>
+      <w:proofErr w:type="spellEnd"/>
+      <w:r>
+        <w:t xml:space="preserve"> (</w:t>
+      </w:r>
+      <w:r>
+        <w:t>list object)</w:t>
+      </w:r>
+    </w:p>
+    <w:p>
+      <w:pPr>
+        <w:pStyle w:val="ListParagraph"/>
+        <w:numPr>
+          <w:ilvl w:val="0"/>
+          <w:numId w:val="2"/>
+        </w:numPr>
+      </w:pPr>
+      <w:proofErr w:type="spellStart"/>
+      <w:r>
+        <w:t>lst</w:t>
+      </w:r>
+      <w:r>
+        <w:t>Pumper</w:t>
+      </w:r>
+      <w:proofErr w:type="spellEnd"/>
+      <w:r>
+        <w:t xml:space="preserve"> (list object)</w:t>
+      </w:r>
+    </w:p>
+    <w:p>
+      <w:pPr>
+        <w:pStyle w:val="ListParagraph"/>
+        <w:numPr>
+          <w:ilvl w:val="0"/>
+          <w:numId w:val="2"/>
+        </w:numPr>
+      </w:pPr>
+      <w:proofErr w:type="spellStart"/>
+      <w:r>
+        <w:t>lst</w:t>
+      </w:r>
+      <w:r>
+        <w:t>La</w:t>
+      </w:r>
+      <w:r>
+        <w:t>ke</w:t>
+      </w:r>
+      <w:proofErr w:type="spellEnd"/>
+      <w:r>
+        <w:t xml:space="preserve"> (list object)</w:t>
+      </w:r>
+    </w:p>
+    <w:p>
+      <w:pPr>
+        <w:pStyle w:val="ListParagraph"/>
+        <w:numPr>
+          <w:ilvl w:val="0"/>
+          <w:numId w:val="2"/>
+        </w:numPr>
+      </w:pPr>
+      <w:proofErr w:type="spellStart"/>
+      <w:proofErr w:type="gramStart"/>
+      <w:r>
+        <w:rPr>
+          <w:rFonts w:ascii="Consolas" w:hAnsi="Consolas"/>
+          <w:color w:val="000099"/>
+          <w:sz w:val="20"/>
+          <w:szCs w:val="20"/>
+          <w:shd w:val="clear" w:color="auto" w:fill="F0D8A8"/>
+        </w:rPr>
         <w:t>maxwaterPumingVolume</w:t>
       </w:r>
       <w:proofErr w:type="spellEnd"/>
@@ -1499,6 +1630,7 @@
         <w:ind w:left="1440"/>
       </w:pPr>
       <w:r>
+        <w:lastRenderedPageBreak/>
         <w:t xml:space="preserve">- </w:t>
       </w:r>
       <w:r>
@@ -1600,8 +1732,10 @@
           <w:szCs w:val="20"/>
           <w:shd w:val="clear" w:color="auto" w:fill="F0D8A8"/>
         </w:rPr>
-        <w:t>GPlayLand</w:t>
-      </w:r>
+        <w:t>GPlayLand.numberPumper</w:t>
+      </w:r>
+      <w:proofErr w:type="spellEnd"/>
+      <w:proofErr w:type="gramEnd"/>
       <w:r>
         <w:rPr>
           <w:rFonts w:ascii="Consolas" w:hAnsi="Consolas"/>
@@ -1610,10 +1744,9 @@
           <w:szCs w:val="20"/>
           <w:shd w:val="clear" w:color="auto" w:fill="F0D8A8"/>
         </w:rPr>
-        <w:t>.numberPumper</w:t>
-      </w:r>
-      <w:proofErr w:type="spellEnd"/>
-      <w:proofErr w:type="gramEnd"/>
+        <w:t xml:space="preserve"> * </w:t>
+      </w:r>
+      <w:proofErr w:type="spellStart"/>
       <w:r>
         <w:rPr>
           <w:rFonts w:ascii="Consolas" w:hAnsi="Consolas"/>
@@ -1622,9 +1755,9 @@
           <w:szCs w:val="20"/>
           <w:shd w:val="clear" w:color="auto" w:fill="F0D8A8"/>
         </w:rPr>
-        <w:t xml:space="preserve"> * </w:t>
-      </w:r>
-      <w:proofErr w:type="spellStart"/>
+        <w:t>maxwaterPumperVolume</w:t>
+      </w:r>
+      <w:proofErr w:type="spellEnd"/>
       <w:r>
         <w:rPr>
           <w:rFonts w:ascii="Consolas" w:hAnsi="Consolas"/>
@@ -1633,17 +1766,6 @@
           <w:szCs w:val="20"/>
           <w:shd w:val="clear" w:color="auto" w:fill="F0D8A8"/>
         </w:rPr>
-        <w:t>maxwaterPumperVolume</w:t>
-      </w:r>
-      <w:proofErr w:type="spellEnd"/>
-      <w:r>
-        <w:rPr>
-          <w:rFonts w:ascii="Consolas" w:hAnsi="Consolas"/>
-          <w:color w:val="000099"/>
-          <w:sz w:val="20"/>
-          <w:szCs w:val="20"/>
-          <w:shd w:val="clear" w:color="auto" w:fill="F0D8A8"/>
-        </w:rPr>
         <w:t>)</w:t>
       </w:r>
     </w:p>
@@ -1693,7 +1815,6 @@
         <w:ind w:left="540" w:firstLine="720"/>
       </w:pPr>
       <w:r>
-        <w:lastRenderedPageBreak/>
         <w:t>- list of objects</w:t>
       </w:r>
     </w:p>
@@ -1755,6 +1876,146 @@
           <w:numId w:val="1"/>
         </w:numPr>
       </w:pPr>
+      <w:r>
+        <w:t xml:space="preserve">Score: Subsidence, </w:t>
+      </w:r>
+      <w:proofErr w:type="spellStart"/>
+      <w:proofErr w:type="gramStart"/>
+      <w:r>
+        <w:t>salwater</w:t>
+      </w:r>
+      <w:proofErr w:type="spellEnd"/>
+      <w:r>
+        <w:t xml:space="preserve"> ,</w:t>
+      </w:r>
+      <w:proofErr w:type="gramEnd"/>
+      <w:r>
+        <w:t xml:space="preserve"> </w:t>
+      </w:r>
+    </w:p>
+    <w:p>
+      <w:pPr>
+        <w:pStyle w:val="ListParagraph"/>
+        <w:numPr>
+          <w:ilvl w:val="0"/>
+          <w:numId w:val="1"/>
+        </w:numPr>
+      </w:pPr>
+      <w:r>
+        <w:t>Đang chơi</w:t>
+      </w:r>
+      <w:r>
+        <w:t xml:space="preserve"> làm sao cho </w:t>
+      </w:r>
+      <w:proofErr w:type="spellStart"/>
+      <w:r>
+        <w:t>ngowif</w:t>
+      </w:r>
+      <w:proofErr w:type="spellEnd"/>
+      <w:r>
+        <w:t xml:space="preserve"> choi hiểu được tác dụng của các công trình đã được xây dựng.</w:t>
+      </w:r>
+    </w:p>
+    <w:p>
+      <w:pPr>
+        <w:pStyle w:val="ListParagraph"/>
+        <w:numPr>
+          <w:ilvl w:val="0"/>
+          <w:numId w:val="1"/>
+        </w:numPr>
+      </w:pPr>
+      <w:r>
+        <w:t xml:space="preserve">Indicator cho mỗi hoạt động: VD tăng sụt lún, giảm </w:t>
+      </w:r>
+      <w:proofErr w:type="spellStart"/>
+      <w:r>
+        <w:t>thietj</w:t>
+      </w:r>
+      <w:proofErr w:type="spellEnd"/>
+      <w:r>
+        <w:t xml:space="preserve"> hại cây </w:t>
+      </w:r>
+      <w:proofErr w:type="gramStart"/>
+      <w:r>
+        <w:t>tròng  (</w:t>
+      </w:r>
+      <w:proofErr w:type="gramEnd"/>
+      <w:r>
+        <w:t xml:space="preserve"> Kèm mô tả cho mỗi yếu tố) . Thể hiện sự tác động của mỗi chu </w:t>
+      </w:r>
+      <w:proofErr w:type="spellStart"/>
+      <w:r>
+        <w:t>kyuf</w:t>
+      </w:r>
+      <w:proofErr w:type="spellEnd"/>
+      <w:r>
+        <w:t xml:space="preserve"> tiếp theo có thể dùng khu nước mặn chuẩn vị xuất hiện</w:t>
+      </w:r>
+    </w:p>
+    <w:p>
+      <w:pPr>
+        <w:pStyle w:val="ListParagraph"/>
+        <w:numPr>
+          <w:ilvl w:val="0"/>
+          <w:numId w:val="1"/>
+        </w:numPr>
+      </w:pPr>
+      <w:proofErr w:type="gramStart"/>
+      <w:r>
+        <w:t>Tutorial :</w:t>
+      </w:r>
+      <w:proofErr w:type="gramEnd"/>
+      <w:r>
+        <w:t xml:space="preserve"> Simple environment -&gt; adding trees -&gt; add </w:t>
+      </w:r>
+      <w:proofErr w:type="spellStart"/>
+      <w:r>
+        <w:t>conctruction</w:t>
+      </w:r>
+      <w:proofErr w:type="spellEnd"/>
+      <w:r>
+        <w:t xml:space="preserve"> </w:t>
+      </w:r>
+    </w:p>
+    <w:p>
+      <w:pPr>
+        <w:pStyle w:val="ListParagraph"/>
+      </w:pPr>
+    </w:p>
+    <w:p>
+      <w:pPr>
+        <w:pStyle w:val="ListParagraph"/>
+        <w:numPr>
+          <w:ilvl w:val="1"/>
+          <w:numId w:val="4"/>
+        </w:numPr>
+      </w:pPr>
+      <w:r>
+        <w:t xml:space="preserve">Hơ </w:t>
+      </w:r>
+      <w:r>
+        <w:t xml:space="preserve">student know the density </w:t>
+      </w:r>
+      <w:proofErr w:type="gramStart"/>
+      <w:r>
+        <w:t>( number</w:t>
+      </w:r>
+      <w:proofErr w:type="gramEnd"/>
+      <w:r>
+        <w:t xml:space="preserve"> tree) </w:t>
+      </w:r>
+    </w:p>
+    <w:p>
+      <w:pPr>
+        <w:pStyle w:val="ListParagraph"/>
+        <w:numPr>
+          <w:ilvl w:val="1"/>
+          <w:numId w:val="4"/>
+        </w:numPr>
+      </w:pPr>
+      <w:r>
+        <w:t>Students plan new trees?</w:t>
+      </w:r>
     </w:p>
     <w:sectPr>
       <w:pgSz w:w="12240" w:h="15840"/>

</xml_diff>